<commit_message>
[VM:timothy.queen@8/4/2014 8:25:50 AM] updated
git-tfs-id: [https://tfs.omnicloud.local/tfs/cco%20program/]$/eCoaching_V2;C13675
</commit_message>
<xml_diff>
--- a/Project Management/CCO OY2_eCoaching Log Iteration Plan I1.docx
+++ b/Project Management/CCO OY2_eCoaching Log Iteration Plan I1.docx
@@ -6,8 +6,6 @@
       <w:pPr>
         <w:pStyle w:val="Contents"/>
       </w:pPr>
-      <w:bookmarkStart w:id="0" w:name="_GoBack"/>
-      <w:bookmarkEnd w:id="0"/>
     </w:p>
     <w:p>
       <w:r>
@@ -105,13 +103,23 @@
           <w:szCs w:val="72"/>
         </w:rPr>
       </w:pPr>
+      <w:proofErr w:type="gramStart"/>
       <w:r>
         <w:rPr>
           <w:color w:val="336699"/>
           <w:sz w:val="72"/>
           <w:szCs w:val="72"/>
         </w:rPr>
-        <w:t xml:space="preserve">eCoaching Log </w:t>
+        <w:t>eCoaching</w:t>
+      </w:r>
+      <w:proofErr w:type="gramEnd"/>
+      <w:r>
+        <w:rPr>
+          <w:color w:val="336699"/>
+          <w:sz w:val="72"/>
+          <w:szCs w:val="72"/>
+        </w:rPr>
+        <w:t xml:space="preserve"> Log </w:t>
       </w:r>
       <w:r>
         <w:rPr>
@@ -197,18 +205,18 @@
     </w:p>
     <w:p>
       <w:pPr>
-        <w:pStyle w:val="Contents"/>
-      </w:pPr>
-    </w:p>
-    <w:p>
-      <w:pPr>
-        <w:pStyle w:val="Contents"/>
-      </w:pPr>
-    </w:p>
-    <w:p>
-      <w:pPr>
-        <w:pStyle w:val="Contents"/>
-      </w:pPr>
+        <w:rPr>
+          <w:rFonts w:ascii="Arial" w:hAnsi="Arial" w:cs="Arial"/>
+          <w:b/>
+          <w:bCs/>
+          <w:kern w:val="32"/>
+          <w:sz w:val="36"/>
+          <w:szCs w:val="32"/>
+        </w:rPr>
+      </w:pPr>
+      <w:r>
+        <w:br w:type="page"/>
+      </w:r>
     </w:p>
     <w:p>
       <w:pPr>
@@ -340,7 +348,6 @@
               <w:pStyle w:val="Tabletext"/>
             </w:pPr>
             <w:r>
-              <w:lastRenderedPageBreak/>
               <w:fldChar w:fldCharType="begin"/>
             </w:r>
             <w:r>
@@ -353,7 +360,7 @@
               <w:rPr>
                 <w:noProof/>
               </w:rPr>
-              <w:t>7/1/2014</w:t>
+              <w:t>8/1/2014</w:t>
             </w:r>
             <w:r>
               <w:fldChar w:fldCharType="end"/>
@@ -1196,20 +1203,20 @@
       <w:pPr>
         <w:pStyle w:val="Heading1"/>
       </w:pPr>
-      <w:bookmarkStart w:id="1" w:name="_Toc456598586"/>
-      <w:bookmarkStart w:id="2" w:name="_Toc456600917"/>
-      <w:bookmarkStart w:id="3" w:name="_Toc205098809"/>
-      <w:bookmarkStart w:id="4" w:name="_Toc385831527"/>
-      <w:bookmarkStart w:id="5" w:name="_Toc436203377"/>
-      <w:bookmarkStart w:id="6" w:name="_Toc452813577"/>
+      <w:bookmarkStart w:id="0" w:name="_Toc456598586"/>
+      <w:bookmarkStart w:id="1" w:name="_Toc456600917"/>
+      <w:bookmarkStart w:id="2" w:name="_Toc205098809"/>
+      <w:bookmarkStart w:id="3" w:name="_Toc385831527"/>
+      <w:bookmarkStart w:id="4" w:name="_Toc436203377"/>
+      <w:bookmarkStart w:id="5" w:name="_Toc452813577"/>
       <w:r>
         <w:lastRenderedPageBreak/>
         <w:t>Introduction</w:t>
       </w:r>
+      <w:bookmarkEnd w:id="0"/>
       <w:bookmarkEnd w:id="1"/>
       <w:bookmarkEnd w:id="2"/>
       <w:bookmarkEnd w:id="3"/>
-      <w:bookmarkEnd w:id="4"/>
     </w:p>
     <w:p>
       <w:pPr>
@@ -1243,25 +1250,96 @@
         <w:t>eCoaching Log</w:t>
       </w:r>
       <w:r>
-        <w:t xml:space="preserve"> fulfills these needs are detailed in the use-case and supplementary specifications.</w:t>
+        <w:t xml:space="preserve"> fulfills these needs are detailed in the use-case and supplementary </w:t>
+      </w:r>
+      <w:proofErr w:type="spellStart"/>
+      <w:r>
+        <w:t>specifications.</w:t>
+      </w:r>
+      <w:r>
+        <w:t>This</w:t>
+      </w:r>
+      <w:proofErr w:type="spellEnd"/>
+      <w:r>
+        <w:t xml:space="preserve"> project will introduce the concept of modules and add a Supervisor </w:t>
+      </w:r>
+      <w:proofErr w:type="gramStart"/>
+      <w:r>
+        <w:t>eCL</w:t>
+      </w:r>
+      <w:proofErr w:type="gramEnd"/>
+      <w:r>
+        <w:t xml:space="preserve"> and a Quality Specialist eCL to the system.</w:t>
       </w:r>
     </w:p>
     <w:p>
       <w:pPr>
-        <w:pStyle w:val="InfoBlue"/>
-      </w:pPr>
+        <w:pStyle w:val="BodyText"/>
+        <w:jc w:val="center"/>
+      </w:pPr>
+      <w:r>
+        <w:rPr>
+          <w:noProof/>
+        </w:rPr>
+        <w:drawing>
+          <wp:inline distT="0" distB="0" distL="0" distR="0" wp14:anchorId="614A9E81" wp14:editId="06AFA8A3">
+            <wp:extent cx="3947502" cy="2476715"/>
+            <wp:effectExtent l="0" t="0" r="0" b="0"/>
+            <wp:docPr id="3" name="Picture 3"/>
+            <wp:cNvGraphicFramePr>
+              <a:graphicFrameLocks xmlns:a="http://schemas.openxmlformats.org/drawingml/2006/main" noChangeAspect="1"/>
+            </wp:cNvGraphicFramePr>
+            <a:graphic xmlns:a="http://schemas.openxmlformats.org/drawingml/2006/main">
+              <a:graphicData uri="http://schemas.openxmlformats.org/drawingml/2006/picture">
+                <pic:pic xmlns:pic="http://schemas.openxmlformats.org/drawingml/2006/picture">
+                  <pic:nvPicPr>
+                    <pic:cNvPr id="0" name="Inception Highlighted.png"/>
+                    <pic:cNvPicPr/>
+                  </pic:nvPicPr>
+                  <pic:blipFill>
+                    <a:blip r:embed="rId17">
+                      <a:extLst>
+                        <a:ext uri="{28A0092B-C50C-407E-A947-70E740481C1C}">
+                          <a14:useLocalDpi xmlns:a14="http://schemas.microsoft.com/office/drawing/2010/main" val="0"/>
+                        </a:ext>
+                      </a:extLst>
+                    </a:blip>
+                    <a:stretch>
+                      <a:fillRect/>
+                    </a:stretch>
+                  </pic:blipFill>
+                  <pic:spPr>
+                    <a:xfrm>
+                      <a:off x="0" y="0"/>
+                      <a:ext cx="3947502" cy="2476715"/>
+                    </a:xfrm>
+                    <a:prstGeom prst="rect">
+                      <a:avLst/>
+                    </a:prstGeom>
+                  </pic:spPr>
+                </pic:pic>
+              </a:graphicData>
+            </a:graphic>
+          </wp:inline>
+        </w:drawing>
+      </w:r>
     </w:p>
     <w:p>
       <w:pPr>
+        <w:pStyle w:val="InfoBlue"/>
+      </w:pPr>
+    </w:p>
+    <w:p>
+      <w:pPr>
         <w:pStyle w:val="Heading1"/>
       </w:pPr>
-      <w:bookmarkStart w:id="7" w:name="_Toc385831528"/>
+      <w:bookmarkStart w:id="6" w:name="_Toc385831528"/>
+      <w:bookmarkEnd w:id="4"/>
       <w:bookmarkEnd w:id="5"/>
-      <w:bookmarkEnd w:id="6"/>
       <w:r>
         <w:t>Key milestones</w:t>
       </w:r>
-      <w:bookmarkEnd w:id="7"/>
+      <w:bookmarkEnd w:id="6"/>
     </w:p>
     <w:p>
       <w:pPr>
@@ -1306,7 +1384,7 @@
                 <w:lang w:eastAsia="ja-JP"/>
               </w:rPr>
             </w:pPr>
-            <w:bookmarkStart w:id="8" w:name="OLE_LINK1"/>
+            <w:bookmarkStart w:id="7" w:name="OLE_LINK1"/>
             <w:r>
               <w:rPr>
                 <w:rFonts w:ascii="Arial" w:hAnsi="Arial" w:cs="Arial"/>
@@ -1379,8 +1457,21 @@
             <w:tcW w:w="7380" w:type="dxa"/>
           </w:tcPr>
           <w:p>
+            <w:pPr>
+              <w:pStyle w:val="ListParagraph"/>
+              <w:numPr>
+                <w:ilvl w:val="0"/>
+                <w:numId w:val="32"/>
+              </w:numPr>
+            </w:pPr>
             <w:r>
-              <w:t>Finalized Vision</w:t>
+              <w:t xml:space="preserve">Scope concurrence - </w:t>
+            </w:r>
+            <w:r>
+              <w:rPr>
+                <w:rFonts w:ascii="Arial" w:hAnsi="Arial" w:cs="Arial"/>
+              </w:rPr>
+              <w:t>The stakeholders reach agreement as to the scope of the project</w:t>
             </w:r>
           </w:p>
         </w:tc>
@@ -1388,11 +1479,7 @@
           <w:tcPr>
             <w:tcW w:w="1980" w:type="dxa"/>
           </w:tcPr>
-          <w:p>
-            <w:r>
-              <w:t>June 1</w:t>
-            </w:r>
-          </w:p>
+          <w:p/>
         </w:tc>
       </w:tr>
       <w:tr>
@@ -1401,8 +1488,21 @@
             <w:tcW w:w="7380" w:type="dxa"/>
           </w:tcPr>
           <w:p>
+            <w:pPr>
+              <w:pStyle w:val="ListParagraph"/>
+              <w:numPr>
+                <w:ilvl w:val="0"/>
+                <w:numId w:val="32"/>
+              </w:numPr>
+            </w:pPr>
             <w:r>
-              <w:t>User Stories</w:t>
+              <w:t xml:space="preserve">Initial requirements definition - </w:t>
+            </w:r>
+            <w:r>
+              <w:rPr>
+                <w:rFonts w:ascii="Arial" w:hAnsi="Arial" w:cs="Arial"/>
+              </w:rPr>
+              <w:t>There is agreement that the right set of requirements have been captured, even if just at a high level, and there is a shared understanding of those requirements</w:t>
             </w:r>
           </w:p>
         </w:tc>
@@ -1410,11 +1510,7 @@
           <w:tcPr>
             <w:tcW w:w="1980" w:type="dxa"/>
           </w:tcPr>
-          <w:p>
-            <w:r>
-              <w:t>June 15</w:t>
-            </w:r>
-          </w:p>
+          <w:p/>
         </w:tc>
       </w:tr>
       <w:tr>
@@ -1423,8 +1519,21 @@
             <w:tcW w:w="7380" w:type="dxa"/>
           </w:tcPr>
           <w:p>
+            <w:pPr>
+              <w:pStyle w:val="ListParagraph"/>
+              <w:numPr>
+                <w:ilvl w:val="0"/>
+                <w:numId w:val="32"/>
+              </w:numPr>
+            </w:pPr>
             <w:r>
-              <w:t>Use Cases</w:t>
+              <w:t xml:space="preserve">Plan concurrence - </w:t>
+            </w:r>
+            <w:r>
+              <w:rPr>
+                <w:rFonts w:ascii="Arial" w:hAnsi="Arial" w:cs="Arial"/>
+              </w:rPr>
+              <w:t>The stakeholders agree with the initial cost and schedule estimates</w:t>
             </w:r>
           </w:p>
         </w:tc>
@@ -1432,11 +1541,119 @@
           <w:tcPr>
             <w:tcW w:w="1980" w:type="dxa"/>
           </w:tcPr>
+          <w:p/>
+        </w:tc>
+      </w:tr>
+      <w:tr>
+        <w:tc>
+          <w:tcPr>
+            <w:tcW w:w="7380" w:type="dxa"/>
+          </w:tcPr>
           <w:p>
+            <w:pPr>
+              <w:pStyle w:val="ListParagraph"/>
+              <w:numPr>
+                <w:ilvl w:val="0"/>
+                <w:numId w:val="32"/>
+              </w:numPr>
+            </w:pPr>
             <w:r>
-              <w:t>June 22</w:t>
+              <w:t xml:space="preserve">Risk acceptance - </w:t>
+            </w:r>
+            <w:r>
+              <w:rPr>
+                <w:rFonts w:ascii="Arial" w:hAnsi="Arial" w:cs="Arial"/>
+              </w:rPr>
+              <w:t>The risks have been identified, assessed, and acceptable strategies to address them have been identified.</w:t>
             </w:r>
           </w:p>
+        </w:tc>
+        <w:tc>
+          <w:tcPr>
+            <w:tcW w:w="1980" w:type="dxa"/>
+          </w:tcPr>
+          <w:p/>
+        </w:tc>
+      </w:tr>
+      <w:tr>
+        <w:tc>
+          <w:tcPr>
+            <w:tcW w:w="7380" w:type="dxa"/>
+          </w:tcPr>
+          <w:p>
+            <w:pPr>
+              <w:pStyle w:val="ListParagraph"/>
+              <w:numPr>
+                <w:ilvl w:val="0"/>
+                <w:numId w:val="32"/>
+              </w:numPr>
+            </w:pPr>
+            <w:r>
+              <w:t xml:space="preserve">Process acceptance - </w:t>
+            </w:r>
+            <w:r>
+              <w:rPr>
+                <w:rFonts w:ascii="Arial" w:hAnsi="Arial" w:cs="Arial"/>
+              </w:rPr>
+              <w:t>The development process has been initially tailored and agreed to by all parties</w:t>
+            </w:r>
+          </w:p>
+        </w:tc>
+        <w:tc>
+          <w:tcPr>
+            <w:tcW w:w="1980" w:type="dxa"/>
+          </w:tcPr>
+          <w:p/>
+        </w:tc>
+      </w:tr>
+      <w:tr>
+        <w:tc>
+          <w:tcPr>
+            <w:tcW w:w="7380" w:type="dxa"/>
+          </w:tcPr>
+          <w:p>
+            <w:pPr>
+              <w:pStyle w:val="ListParagraph"/>
+              <w:numPr>
+                <w:ilvl w:val="0"/>
+                <w:numId w:val="32"/>
+              </w:numPr>
+            </w:pPr>
+            <w:r>
+              <w:t>Business case</w:t>
+            </w:r>
+          </w:p>
+        </w:tc>
+        <w:tc>
+          <w:tcPr>
+            <w:tcW w:w="1980" w:type="dxa"/>
+          </w:tcPr>
+          <w:p/>
+        </w:tc>
+      </w:tr>
+      <w:tr>
+        <w:tc>
+          <w:tcPr>
+            <w:tcW w:w="7380" w:type="dxa"/>
+          </w:tcPr>
+          <w:p>
+            <w:pPr>
+              <w:pStyle w:val="ListParagraph"/>
+              <w:numPr>
+                <w:ilvl w:val="0"/>
+                <w:numId w:val="32"/>
+              </w:numPr>
+            </w:pPr>
+            <w:r>
+              <w:t>Project plan</w:t>
+            </w:r>
+          </w:p>
+        </w:tc>
+        <w:tc>
+          <w:tcPr>
+            <w:tcW w:w="1980" w:type="dxa"/>
+          </w:tcPr>
+          <w:p/>
         </w:tc>
       </w:tr>
       <w:tr>
@@ -1456,8 +1673,10 @@
           </w:tcPr>
           <w:p>
             <w:r>
-              <w:t>June 22</w:t>
+              <w:t>Aug 10</w:t>
             </w:r>
+            <w:bookmarkStart w:id="8" w:name="_GoBack"/>
+            <w:bookmarkEnd w:id="8"/>
           </w:p>
         </w:tc>
       </w:tr>
@@ -1470,7 +1689,7 @@
         </w:rPr>
       </w:pPr>
       <w:bookmarkStart w:id="9" w:name="_Toc385831529"/>
-      <w:bookmarkEnd w:id="8"/>
+      <w:bookmarkEnd w:id="7"/>
       <w:r>
         <w:t>High-level objectives</w:t>
       </w:r>
@@ -1781,7 +2000,15 @@
         <w:t xml:space="preserve"> against objectives and lessons learned</w:t>
       </w:r>
       <w:r>
-        <w:t>, which are typically done at the end of each iteration. If you don’t do this, the team may not be able to improve the way they develop software.]</w:t>
+        <w:t xml:space="preserve">, which are typically done at the end </w:t>
+      </w:r>
+      <w:proofErr w:type="gramStart"/>
+      <w:r>
+        <w:t>of each iteration</w:t>
+      </w:r>
+      <w:proofErr w:type="gramEnd"/>
+      <w:r>
+        <w:t>. If you don’t do this, the team may not be able to improve the way they develop software.]</w:t>
       </w:r>
     </w:p>
     <w:tbl>
@@ -2026,7 +2253,6 @@
         <w:spacing w:before="0" w:beforeAutospacing="0" w:after="120" w:afterAutospacing="0" w:line="240" w:lineRule="atLeast"/>
       </w:pPr>
       <w:r>
-        <w:lastRenderedPageBreak/>
         <w:t>Lessons Learned, and o</w:t>
       </w:r>
       <w:r>
@@ -2060,8 +2286,8 @@
       </w:r>
     </w:p>
     <w:sectPr>
-      <w:headerReference w:type="first" r:id="rId17"/>
-      <w:footerReference w:type="first" r:id="rId18"/>
+      <w:headerReference w:type="first" r:id="rId18"/>
+      <w:footerReference w:type="first" r:id="rId19"/>
       <w:pgSz w:w="12240" w:h="15840" w:code="1"/>
       <w:pgMar w:top="1440" w:right="1440" w:bottom="1440" w:left="1440" w:header="720" w:footer="720" w:gutter="0"/>
       <w:cols w:space="720"/>
@@ -2111,8 +2337,13 @@
         <w:color w:val="FFFFFF"/>
       </w:rPr>
     </w:pPr>
+    <w:proofErr w:type="gramStart"/>
     <w:r>
-      <w:t>which shall not be used, disclosed, or reproduced for any purpose other than the conduct of GDIT business affairs.</w:t>
+      <w:t>which</w:t>
+    </w:r>
+    <w:proofErr w:type="gramEnd"/>
+    <w:r>
+      <w:t xml:space="preserve"> shall not be used, disclosed, or reproduced for any purpose other than the conduct of GDIT business affairs.</w:t>
     </w:r>
   </w:p>
   <w:p>
@@ -2343,7 +2574,7 @@
         <w:rStyle w:val="PageNumber"/>
         <w:noProof/>
       </w:rPr>
-      <w:t>4</w:t>
+      <w:t>5</w:t>
     </w:r>
     <w:r>
       <w:rPr>
@@ -2502,21 +2733,11 @@
           <w:tcW w:w="6379" w:type="dxa"/>
         </w:tcPr>
         <w:p>
-          <w:r>
-            <w:fldChar w:fldCharType="begin"/>
-          </w:r>
-          <w:r>
-            <w:instrText xml:space="preserve"> TITLE  \* MERGEFORMAT </w:instrText>
-          </w:r>
-          <w:r>
-            <w:fldChar w:fldCharType="separate"/>
-          </w:r>
-          <w:r>
-            <w:t>Iteration Plan</w:t>
-          </w:r>
-          <w:r>
-            <w:fldChar w:fldCharType="end"/>
-          </w:r>
+          <w:fldSimple w:instr=" TITLE  \* MERGEFORMAT ">
+            <w:r>
+              <w:t>Iteration Plan</w:t>
+            </w:r>
+          </w:fldSimple>
         </w:p>
       </w:tc>
       <w:tc>
@@ -5629,7 +5850,6 @@
     <w:lvl w:ilvl="2">
       <w:start w:val="1"/>
       <w:numFmt w:val="decimal"/>
-      <w:pStyle w:val="App"/>
       <w:lvlText w:val="%1.%2.%3"/>
       <w:lvlJc w:val="left"/>
       <w:pPr>
@@ -5744,6 +5964,119 @@
     </w:lvl>
   </w:abstractNum>
   <w:abstractNum w:abstractNumId="25">
+    <w:nsid w:val="5D2D5401"/>
+    <w:multiLevelType w:val="hybridMultilevel"/>
+    <w:tmpl w:val="F3F0C76E"/>
+    <w:lvl w:ilvl="0" w:tplc="04090001">
+      <w:start w:val="1"/>
+      <w:numFmt w:val="bullet"/>
+      <w:lvlText w:val=""/>
+      <w:lvlJc w:val="left"/>
+      <w:pPr>
+        <w:ind w:left="720" w:hanging="360"/>
+      </w:pPr>
+      <w:rPr>
+        <w:rFonts w:ascii="Symbol" w:hAnsi="Symbol" w:hint="default"/>
+      </w:rPr>
+    </w:lvl>
+    <w:lvl w:ilvl="1" w:tplc="04090003" w:tentative="1">
+      <w:start w:val="1"/>
+      <w:numFmt w:val="bullet"/>
+      <w:lvlText w:val="o"/>
+      <w:lvlJc w:val="left"/>
+      <w:pPr>
+        <w:ind w:left="1440" w:hanging="360"/>
+      </w:pPr>
+      <w:rPr>
+        <w:rFonts w:ascii="Courier New" w:hAnsi="Courier New" w:cs="Courier New" w:hint="default"/>
+      </w:rPr>
+    </w:lvl>
+    <w:lvl w:ilvl="2" w:tplc="04090005" w:tentative="1">
+      <w:start w:val="1"/>
+      <w:numFmt w:val="bullet"/>
+      <w:lvlText w:val=""/>
+      <w:lvlJc w:val="left"/>
+      <w:pPr>
+        <w:ind w:left="2160" w:hanging="360"/>
+      </w:pPr>
+      <w:rPr>
+        <w:rFonts w:ascii="Wingdings" w:hAnsi="Wingdings" w:hint="default"/>
+      </w:rPr>
+    </w:lvl>
+    <w:lvl w:ilvl="3" w:tplc="04090001" w:tentative="1">
+      <w:start w:val="1"/>
+      <w:numFmt w:val="bullet"/>
+      <w:lvlText w:val=""/>
+      <w:lvlJc w:val="left"/>
+      <w:pPr>
+        <w:ind w:left="2880" w:hanging="360"/>
+      </w:pPr>
+      <w:rPr>
+        <w:rFonts w:ascii="Symbol" w:hAnsi="Symbol" w:hint="default"/>
+      </w:rPr>
+    </w:lvl>
+    <w:lvl w:ilvl="4" w:tplc="04090003" w:tentative="1">
+      <w:start w:val="1"/>
+      <w:numFmt w:val="bullet"/>
+      <w:lvlText w:val="o"/>
+      <w:lvlJc w:val="left"/>
+      <w:pPr>
+        <w:ind w:left="3600" w:hanging="360"/>
+      </w:pPr>
+      <w:rPr>
+        <w:rFonts w:ascii="Courier New" w:hAnsi="Courier New" w:cs="Courier New" w:hint="default"/>
+      </w:rPr>
+    </w:lvl>
+    <w:lvl w:ilvl="5" w:tplc="04090005" w:tentative="1">
+      <w:start w:val="1"/>
+      <w:numFmt w:val="bullet"/>
+      <w:lvlText w:val=""/>
+      <w:lvlJc w:val="left"/>
+      <w:pPr>
+        <w:ind w:left="4320" w:hanging="360"/>
+      </w:pPr>
+      <w:rPr>
+        <w:rFonts w:ascii="Wingdings" w:hAnsi="Wingdings" w:hint="default"/>
+      </w:rPr>
+    </w:lvl>
+    <w:lvl w:ilvl="6" w:tplc="04090001" w:tentative="1">
+      <w:start w:val="1"/>
+      <w:numFmt w:val="bullet"/>
+      <w:lvlText w:val=""/>
+      <w:lvlJc w:val="left"/>
+      <w:pPr>
+        <w:ind w:left="5040" w:hanging="360"/>
+      </w:pPr>
+      <w:rPr>
+        <w:rFonts w:ascii="Symbol" w:hAnsi="Symbol" w:hint="default"/>
+      </w:rPr>
+    </w:lvl>
+    <w:lvl w:ilvl="7" w:tplc="04090003" w:tentative="1">
+      <w:start w:val="1"/>
+      <w:numFmt w:val="bullet"/>
+      <w:lvlText w:val="o"/>
+      <w:lvlJc w:val="left"/>
+      <w:pPr>
+        <w:ind w:left="5760" w:hanging="360"/>
+      </w:pPr>
+      <w:rPr>
+        <w:rFonts w:ascii="Courier New" w:hAnsi="Courier New" w:cs="Courier New" w:hint="default"/>
+      </w:rPr>
+    </w:lvl>
+    <w:lvl w:ilvl="8" w:tplc="04090005" w:tentative="1">
+      <w:start w:val="1"/>
+      <w:numFmt w:val="bullet"/>
+      <w:lvlText w:val=""/>
+      <w:lvlJc w:val="left"/>
+      <w:pPr>
+        <w:ind w:left="6480" w:hanging="360"/>
+      </w:pPr>
+      <w:rPr>
+        <w:rFonts w:ascii="Wingdings" w:hAnsi="Wingdings" w:hint="default"/>
+      </w:rPr>
+    </w:lvl>
+  </w:abstractNum>
+  <w:abstractNum w:abstractNumId="26">
     <w:nsid w:val="5D991233"/>
     <w:multiLevelType w:val="multilevel"/>
     <w:tmpl w:val="7D48CFE2"/>
@@ -5893,7 +6226,7 @@
       </w:pPr>
     </w:lvl>
   </w:abstractNum>
-  <w:abstractNum w:abstractNumId="26">
+  <w:abstractNum w:abstractNumId="27">
     <w:nsid w:val="61606CC3"/>
     <w:multiLevelType w:val="hybridMultilevel"/>
     <w:tmpl w:val="73EEF218"/>
@@ -6037,7 +6370,7 @@
       </w:rPr>
     </w:lvl>
   </w:abstractNum>
-  <w:abstractNum w:abstractNumId="27">
+  <w:abstractNum w:abstractNumId="28">
     <w:nsid w:val="6CF125AE"/>
     <w:multiLevelType w:val="hybridMultilevel"/>
     <w:tmpl w:val="6FFCAA48"/>
@@ -6177,7 +6510,7 @@
       </w:rPr>
     </w:lvl>
   </w:abstractNum>
-  <w:abstractNum w:abstractNumId="28">
+  <w:abstractNum w:abstractNumId="29">
     <w:nsid w:val="6D924D37"/>
     <w:multiLevelType w:val="hybridMultilevel"/>
     <w:tmpl w:val="1A404750"/>
@@ -6319,7 +6652,7 @@
       </w:rPr>
     </w:lvl>
   </w:abstractNum>
-  <w:abstractNum w:abstractNumId="29">
+  <w:abstractNum w:abstractNumId="30">
     <w:nsid w:val="76ED2342"/>
     <w:multiLevelType w:val="multilevel"/>
     <w:tmpl w:val="7BF25750"/>
@@ -6460,7 +6793,7 @@
       </w:rPr>
     </w:lvl>
   </w:abstractNum>
-  <w:abstractNum w:abstractNumId="30">
+  <w:abstractNum w:abstractNumId="31">
     <w:nsid w:val="77FD6C30"/>
     <w:multiLevelType w:val="singleLevel"/>
     <w:tmpl w:val="98C079FE"/>
@@ -6488,13 +6821,13 @@
     <w:abstractNumId w:val="20"/>
   </w:num>
   <w:num w:numId="3">
-    <w:abstractNumId w:val="30"/>
+    <w:abstractNumId w:val="31"/>
   </w:num>
   <w:num w:numId="4">
     <w:abstractNumId w:val="8"/>
   </w:num>
   <w:num w:numId="5">
-    <w:abstractNumId w:val="28"/>
+    <w:abstractNumId w:val="29"/>
   </w:num>
   <w:num w:numId="6">
     <w:abstractNumId w:val="13"/>
@@ -6509,13 +6842,13 @@
     <w:abstractNumId w:val="10"/>
   </w:num>
   <w:num w:numId="10">
-    <w:abstractNumId w:val="26"/>
+    <w:abstractNumId w:val="27"/>
   </w:num>
   <w:num w:numId="11">
     <w:abstractNumId w:val="19"/>
   </w:num>
   <w:num w:numId="12">
-    <w:abstractNumId w:val="25"/>
+    <w:abstractNumId w:val="26"/>
   </w:num>
   <w:num w:numId="13">
     <w:abstractNumId w:val="0"/>
@@ -6542,7 +6875,7 @@
     <w:abstractNumId w:val="18"/>
   </w:num>
   <w:num w:numId="21">
-    <w:abstractNumId w:val="29"/>
+    <w:abstractNumId w:val="30"/>
   </w:num>
   <w:num w:numId="22">
     <w:abstractNumId w:val="12"/>
@@ -6560,7 +6893,7 @@
     <w:abstractNumId w:val="21"/>
   </w:num>
   <w:num w:numId="27">
-    <w:abstractNumId w:val="27"/>
+    <w:abstractNumId w:val="28"/>
   </w:num>
   <w:num w:numId="28">
     <w:abstractNumId w:val="22"/>
@@ -6573,6 +6906,9 @@
   </w:num>
   <w:num w:numId="31">
     <w:abstractNumId w:val="3"/>
+  </w:num>
+  <w:num w:numId="32">
+    <w:abstractNumId w:val="25"/>
   </w:num>
 </w:numbering>
 </file>
@@ -6725,7 +7061,7 @@
   <w:style w:type="paragraph" w:default="1" w:styleId="Normal">
     <w:name w:val="Normal"/>
     <w:qFormat/>
-    <w:rsid w:val="00051DFC"/>
+    <w:rsid w:val="00970211"/>
   </w:style>
   <w:style w:type="paragraph" w:styleId="Heading1">
     <w:name w:val="heading 1"/>
@@ -6733,7 +7069,7 @@
     <w:next w:val="Normal"/>
     <w:link w:val="Heading1Char"/>
     <w:qFormat/>
-    <w:rsid w:val="00051DFC"/>
+    <w:rsid w:val="00970211"/>
     <w:pPr>
       <w:keepNext/>
       <w:autoSpaceDE w:val="0"/>
@@ -6917,7 +7253,7 @@
     <w:uiPriority w:val="1"/>
     <w:semiHidden/>
     <w:unhideWhenUsed/>
-    <w:rsid w:val="00051DFC"/>
+    <w:rsid w:val="00970211"/>
   </w:style>
   <w:style w:type="table" w:default="1" w:styleId="TableNormal">
     <w:name w:val="Normal Table"/>
@@ -6939,7 +7275,7 @@
     <w:uiPriority w:val="99"/>
     <w:semiHidden/>
     <w:unhideWhenUsed/>
-    <w:rsid w:val="00051DFC"/>
+    <w:rsid w:val="00970211"/>
   </w:style>
   <w:style w:type="paragraph" w:customStyle="1" w:styleId="Paragraph2">
     <w:name w:val="Paragraph2"/>
@@ -8103,7 +8439,7 @@
     <w:name w:val="Emphasis"/>
     <w:uiPriority w:val="20"/>
     <w:qFormat/>
-    <w:rsid w:val="00051DFC"/>
+    <w:rsid w:val="00970211"/>
     <w:rPr>
       <w:b/>
       <w:bCs/>
@@ -8351,7 +8687,7 @@
   <w:style w:type="character" w:customStyle="1" w:styleId="Heading1Char">
     <w:name w:val="Heading 1 Char"/>
     <w:link w:val="Heading1"/>
-    <w:rsid w:val="00051DFC"/>
+    <w:rsid w:val="00970211"/>
     <w:rPr>
       <w:i/>
     </w:rPr>
@@ -8829,7 +9165,7 @@
   <w:style w:type="character" w:styleId="Strong">
     <w:name w:val="Strong"/>
     <w:qFormat/>
-    <w:rsid w:val="00051DFC"/>
+    <w:rsid w:val="00970211"/>
     <w:rPr>
       <w:b/>
       <w:bCs/>
@@ -10025,7 +10361,7 @@
     <w:basedOn w:val="Normal"/>
     <w:uiPriority w:val="34"/>
     <w:qFormat/>
-    <w:rsid w:val="00051DFC"/>
+    <w:rsid w:val="00970211"/>
     <w:pPr>
       <w:ind w:left="720"/>
     </w:pPr>
@@ -10181,7 +10517,7 @@
   <w:style w:type="paragraph" w:default="1" w:styleId="Normal">
     <w:name w:val="Normal"/>
     <w:qFormat/>
-    <w:rsid w:val="00051DFC"/>
+    <w:rsid w:val="00970211"/>
   </w:style>
   <w:style w:type="paragraph" w:styleId="Heading1">
     <w:name w:val="heading 1"/>
@@ -10189,7 +10525,7 @@
     <w:next w:val="Normal"/>
     <w:link w:val="Heading1Char"/>
     <w:qFormat/>
-    <w:rsid w:val="00051DFC"/>
+    <w:rsid w:val="00970211"/>
     <w:pPr>
       <w:keepNext/>
       <w:autoSpaceDE w:val="0"/>
@@ -10373,7 +10709,7 @@
     <w:uiPriority w:val="1"/>
     <w:semiHidden/>
     <w:unhideWhenUsed/>
-    <w:rsid w:val="00051DFC"/>
+    <w:rsid w:val="00970211"/>
   </w:style>
   <w:style w:type="table" w:default="1" w:styleId="TableNormal">
     <w:name w:val="Normal Table"/>
@@ -10395,7 +10731,7 @@
     <w:uiPriority w:val="99"/>
     <w:semiHidden/>
     <w:unhideWhenUsed/>
-    <w:rsid w:val="00051DFC"/>
+    <w:rsid w:val="00970211"/>
   </w:style>
   <w:style w:type="paragraph" w:customStyle="1" w:styleId="Paragraph2">
     <w:name w:val="Paragraph2"/>
@@ -11559,7 +11895,7 @@
     <w:name w:val="Emphasis"/>
     <w:uiPriority w:val="20"/>
     <w:qFormat/>
-    <w:rsid w:val="00051DFC"/>
+    <w:rsid w:val="00970211"/>
     <w:rPr>
       <w:b/>
       <w:bCs/>
@@ -11807,7 +12143,7 @@
   <w:style w:type="character" w:customStyle="1" w:styleId="Heading1Char">
     <w:name w:val="Heading 1 Char"/>
     <w:link w:val="Heading1"/>
-    <w:rsid w:val="00051DFC"/>
+    <w:rsid w:val="00970211"/>
     <w:rPr>
       <w:i/>
     </w:rPr>
@@ -12285,7 +12621,7 @@
   <w:style w:type="character" w:styleId="Strong">
     <w:name w:val="Strong"/>
     <w:qFormat/>
-    <w:rsid w:val="00051DFC"/>
+    <w:rsid w:val="00970211"/>
     <w:rPr>
       <w:b/>
       <w:bCs/>
@@ -13481,7 +13817,7 @@
     <w:basedOn w:val="Normal"/>
     <w:uiPriority w:val="34"/>
     <w:qFormat/>
-    <w:rsid w:val="00051DFC"/>
+    <w:rsid w:val="00970211"/>
     <w:pPr>
       <w:ind w:left="720"/>
     </w:pPr>
@@ -13775,19 +14111,6 @@
 </file>
 
 <file path=customXml/item1.xml><?xml version="1.0" encoding="utf-8"?>
-<?mso-contentType ?>
-<FormTemplates xmlns="http://schemas.microsoft.com/sharepoint/v3/contenttype/forms">
-  <Display>DocumentLibraryForm</Display>
-  <Edit>DocumentLibraryForm</Edit>
-  <New>DocumentLibraryForm</New>
-</FormTemplates>
-</file>
-
-<file path=customXml/item2.xml><?xml version="1.0" encoding="utf-8"?>
-<LongProperties xmlns="http://schemas.microsoft.com/office/2006/metadata/longProperties"/>
-</file>
-
-<file path=customXml/item3.xml><?xml version="1.0" encoding="utf-8"?>
 <ct:contentTypeSchema xmlns:ct="http://schemas.microsoft.com/office/2006/metadata/contentType" xmlns:ma="http://schemas.microsoft.com/office/2006/metadata/properties/metaAttributes" ct:_="" ma:_="" ma:contentTypeName="Document" ma:contentTypeID="0x0101009E5C6E04F5F2CA4DBF07DC2DA055DA5A" ma:contentTypeVersion="0" ma:contentTypeDescription="Create a new document." ma:contentTypeScope="" ma:versionID="b67af60ff7fc8b8e5184fdb460baaf96">
   <xsd:schema xmlns:xsd="http://www.w3.org/2001/XMLSchema" xmlns:xs="http://www.w3.org/2001/XMLSchema" xmlns:p="http://schemas.microsoft.com/office/2006/metadata/properties" targetNamespace="http://schemas.microsoft.com/office/2006/metadata/properties" ma:root="true" ma:fieldsID="c64490b4aec6201516c3a874156f37b2">
     <xsd:element name="properties">
@@ -13901,6 +14224,19 @@
 </ct:contentTypeSchema>
 </file>
 
+<file path=customXml/item2.xml><?xml version="1.0" encoding="utf-8"?>
+<LongProperties xmlns="http://schemas.microsoft.com/office/2006/metadata/longProperties"/>
+</file>
+
+<file path=customXml/item3.xml><?xml version="1.0" encoding="utf-8"?>
+<?mso-contentType ?>
+<FormTemplates xmlns="http://schemas.microsoft.com/sharepoint/v3/contenttype/forms">
+  <Display>DocumentLibraryForm</Display>
+  <Edit>DocumentLibraryForm</Edit>
+  <New>DocumentLibraryForm</New>
+</FormTemplates>
+</file>
+
 <file path=customXml/item4.xml><?xml version="1.0" encoding="utf-8"?>
 <p:properties xmlns:p="http://schemas.microsoft.com/office/2006/metadata/properties" xmlns:xsi="http://www.w3.org/2001/XMLSchema-instance" xmlns:pc="http://schemas.microsoft.com/office/infopath/2007/PartnerControls">
   <documentManagement/>
@@ -13912,22 +14248,6 @@
 </file>
 
 <file path=customXml/itemProps1.xml><?xml version="1.0" encoding="utf-8"?>
-<ds:datastoreItem xmlns:ds="http://schemas.openxmlformats.org/officeDocument/2006/customXml" ds:itemID="{52A264F8-E3FC-4F27-96C1-E1E4C0E767C4}">
-  <ds:schemaRefs>
-    <ds:schemaRef ds:uri="http://schemas.microsoft.com/sharepoint/v3/contenttype/forms"/>
-  </ds:schemaRefs>
-</ds:datastoreItem>
-</file>
-
-<file path=customXml/itemProps2.xml><?xml version="1.0" encoding="utf-8"?>
-<ds:datastoreItem xmlns:ds="http://schemas.openxmlformats.org/officeDocument/2006/customXml" ds:itemID="{199F70D2-FFF3-4EDD-92F9-7EC73C3DD3CA}">
-  <ds:schemaRefs>
-    <ds:schemaRef ds:uri="http://schemas.microsoft.com/office/2006/metadata/longProperties"/>
-  </ds:schemaRefs>
-</ds:datastoreItem>
-</file>
-
-<file path=customXml/itemProps3.xml><?xml version="1.0" encoding="utf-8"?>
 <ds:datastoreItem xmlns:ds="http://schemas.openxmlformats.org/officeDocument/2006/customXml" ds:itemID="{D1A718BD-2626-45DD-88A5-840A6162106A}">
   <ds:schemaRefs>
     <ds:schemaRef ds:uri="http://schemas.microsoft.com/office/2006/metadata/contentType"/>
@@ -13943,23 +14263,33 @@
 </ds:datastoreItem>
 </file>
 
+<file path=customXml/itemProps2.xml><?xml version="1.0" encoding="utf-8"?>
+<ds:datastoreItem xmlns:ds="http://schemas.openxmlformats.org/officeDocument/2006/customXml" ds:itemID="{199F70D2-FFF3-4EDD-92F9-7EC73C3DD3CA}">
+  <ds:schemaRefs>
+    <ds:schemaRef ds:uri="http://schemas.microsoft.com/office/2006/metadata/longProperties"/>
+  </ds:schemaRefs>
+</ds:datastoreItem>
+</file>
+
+<file path=customXml/itemProps3.xml><?xml version="1.0" encoding="utf-8"?>
+<ds:datastoreItem xmlns:ds="http://schemas.openxmlformats.org/officeDocument/2006/customXml" ds:itemID="{52A264F8-E3FC-4F27-96C1-E1E4C0E767C4}">
+  <ds:schemaRefs>
+    <ds:schemaRef ds:uri="http://schemas.microsoft.com/sharepoint/v3/contenttype/forms"/>
+  </ds:schemaRefs>
+</ds:datastoreItem>
+</file>
+
 <file path=customXml/itemProps4.xml><?xml version="1.0" encoding="utf-8"?>
 <ds:datastoreItem xmlns:ds="http://schemas.openxmlformats.org/officeDocument/2006/customXml" ds:itemID="{46B701E9-30E9-4622-B034-8AA9C3F6E75E}">
   <ds:schemaRefs>
-    <ds:schemaRef ds:uri="http://www.w3.org/XML/1998/namespace"/>
-    <ds:schemaRef ds:uri="http://schemas.microsoft.com/office/2006/documentManagement/types"/>
-    <ds:schemaRef ds:uri="http://purl.org/dc/terms/"/>
-    <ds:schemaRef ds:uri="http://purl.org/dc/elements/1.1/"/>
-    <ds:schemaRef ds:uri="http://schemas.openxmlformats.org/package/2006/metadata/core-properties"/>
-    <ds:schemaRef ds:uri="http://purl.org/dc/dcmitype/"/>
+    <ds:schemaRef ds:uri="http://schemas.microsoft.com/office/2006/metadata/properties"/>
     <ds:schemaRef ds:uri="http://schemas.microsoft.com/office/infopath/2007/PartnerControls"/>
-    <ds:schemaRef ds:uri="http://schemas.microsoft.com/office/2006/metadata/properties"/>
   </ds:schemaRefs>
 </ds:datastoreItem>
 </file>
 
 <file path=customXml/itemProps5.xml><?xml version="1.0" encoding="utf-8"?>
-<ds:datastoreItem xmlns:ds="http://schemas.openxmlformats.org/officeDocument/2006/customXml" ds:itemID="{C32C90FC-325C-4D7F-9390-70224FD8EAEC}">
+<ds:datastoreItem xmlns:ds="http://schemas.openxmlformats.org/officeDocument/2006/customXml" ds:itemID="{9A669140-F894-455F-88CC-87EA11EA29BB}">
   <ds:schemaRefs>
     <ds:schemaRef ds:uri="http://schemas.openxmlformats.org/officeDocument/2006/bibliography"/>
   </ds:schemaRefs>

</xml_diff>